<commit_message>
End of day thurs.
</commit_message>
<xml_diff>
--- a/HumaneSocietyProject.docx
+++ b/HumaneSocietyProject.docx
@@ -45,306 +45,323 @@
       </w:r>
     </w:p>
     <w:p>
-      <w:r>
-        <w:rPr>
-          <w:b/>
-        </w:rPr>
-        <w:t>(</w:t>
-      </w:r>
-      <w:r>
-        <w:rPr>
-          <w:b/>
-        </w:rPr>
-        <w:t>2</w:t>
-      </w:r>
-      <w:r>
-        <w:rPr>
-          <w:b/>
-        </w:rPr>
-        <w:t>5 points)</w:t>
-      </w:r>
-      <w:r>
-        <w:t xml:space="preserve"> </w:t>
-      </w:r>
-      <w:r>
-        <w:t xml:space="preserve">As a developer, I want to use LINQ extension methods and/or LINQ query operators wherever applicable in my application.  </w:t>
-      </w:r>
-    </w:p>
-    <w:p>
-      <w:r>
-        <w:rPr>
-          <w:b/>
-        </w:rPr>
-        <w:t xml:space="preserve">(15 points) </w:t>
-      </w:r>
-      <w:r>
-        <w:t xml:space="preserve">As a developer, I want to use LINQ to import a CSV file that already </w:t>
-      </w:r>
-      <w:r>
-        <w:t xml:space="preserve">contains data about several animals that are being transferred from a different humane society. </w:t>
-      </w:r>
-    </w:p>
-    <w:p>
-      <w:r>
-        <w:rPr>
-          <w:b/>
-        </w:rPr>
-        <w:t>(15 points)</w:t>
-      </w:r>
-      <w:r>
-        <w:t xml:space="preserve"> </w:t>
-      </w:r>
-      <w:r>
-        <w:t>As a developer, I want to connect my application to a database to store data about animals housed at the humane society.</w:t>
-      </w:r>
-    </w:p>
-    <w:p>
-      <w:r>
-        <w:rPr>
-          <w:b/>
-        </w:rPr>
-        <w:t>(</w:t>
-      </w:r>
-      <w:r>
-        <w:rPr>
-          <w:b/>
-        </w:rPr>
-        <w:t>10</w:t>
-      </w:r>
-      <w:r>
-        <w:rPr>
-          <w:b/>
-        </w:rPr>
-        <w:t xml:space="preserve"> points)</w:t>
-      </w:r>
-      <w:r>
-        <w:t xml:space="preserve"> </w:t>
-      </w:r>
-      <w:r>
-        <w:t>As a humane society employee, I want to be able to add an animal to the application.</w:t>
-      </w:r>
-    </w:p>
-    <w:p>
-      <w:r>
-        <w:rPr>
-          <w:b/>
-        </w:rPr>
-        <w:t>(10</w:t>
-      </w:r>
-      <w:r>
-        <w:rPr>
-          <w:b/>
-        </w:rPr>
-        <w:t xml:space="preserve"> points)</w:t>
-      </w:r>
-      <w:r>
-        <w:t xml:space="preserve"> As a humane society employee, I want to be able to keep track of which room an animal is housed in (each animal will have its own room).</w:t>
-      </w:r>
-    </w:p>
-    <w:p>
-      <w:r>
-        <w:rPr>
-          <w:b/>
-        </w:rPr>
-        <w:t>(1</w:t>
-      </w:r>
-      <w:r>
-        <w:rPr>
-          <w:b/>
-        </w:rPr>
-        <w:t>0</w:t>
-      </w:r>
-      <w:r>
-        <w:rPr>
-          <w:b/>
-        </w:rPr>
-        <w:t xml:space="preserve"> points)</w:t>
-      </w:r>
-      <w:r>
-        <w:t xml:space="preserve"> </w:t>
-      </w:r>
-      <w:r>
-        <w:t>As a humane society employee,</w:t>
-      </w:r>
-      <w:r>
-        <w:t xml:space="preserve"> I want to be able to remove an animal from the application after it becomes adopted, so that the exact animal that gets adopted is the one that is removed from the system.</w:t>
-      </w:r>
-    </w:p>
-    <w:p>
-      <w:r>
-        <w:rPr>
-          <w:b/>
-        </w:rPr>
-        <w:t>(10</w:t>
-      </w:r>
-      <w:r>
-        <w:rPr>
-          <w:b/>
-        </w:rPr>
-        <w:t xml:space="preserve"> points)</w:t>
-      </w:r>
-      <w:r>
-        <w:t xml:space="preserve"> </w:t>
-      </w:r>
-      <w:r>
-        <w:t xml:space="preserve">As a humane society employee, </w:t>
-      </w:r>
-      <w:r>
-        <w:t xml:space="preserve">I want to be able to collect money from an adopter after </w:t>
-      </w:r>
-      <w:r>
-        <w:t>that adopter adopts</w:t>
-      </w:r>
-      <w:r>
-        <w:t xml:space="preserve"> an animal. </w:t>
-      </w:r>
-    </w:p>
-    <w:p>
-      <w:r>
-        <w:rPr>
-          <w:b/>
-        </w:rPr>
-        <w:t>(10</w:t>
-      </w:r>
-      <w:r>
-        <w:rPr>
-          <w:b/>
-        </w:rPr>
-        <w:t xml:space="preserve"> points)</w:t>
-      </w:r>
-      <w:r>
-        <w:t xml:space="preserve"> </w:t>
-      </w:r>
-      <w:r>
-        <w:t xml:space="preserve">As a humane society employee, </w:t>
-      </w:r>
-      <w:r>
-        <w:t>I want to be able to keep track of which animals have had their shots as well as have the option to give an animal its shot if it has not received it yet.</w:t>
-      </w:r>
-    </w:p>
-    <w:p>
-      <w:r>
-        <w:rPr>
-          <w:b/>
-        </w:rPr>
-        <w:t>(10</w:t>
-      </w:r>
-      <w:r>
-        <w:rPr>
-          <w:b/>
-        </w:rPr>
-        <w:t xml:space="preserve"> points)</w:t>
-      </w:r>
-      <w:r>
-        <w:t xml:space="preserve"> </w:t>
-      </w:r>
-      <w:r>
-        <w:t xml:space="preserve">As a humane society employee, </w:t>
-      </w:r>
-      <w:r>
-        <w:t xml:space="preserve">I want to be able to categorize animals in the application, so that it is easier to keep track of different types of animals. </w:t>
-      </w:r>
-    </w:p>
-    <w:p>
-      <w:r>
-        <w:rPr>
-          <w:b/>
-        </w:rPr>
-        <w:t>(10</w:t>
-      </w:r>
-      <w:r>
-        <w:rPr>
-          <w:b/>
-        </w:rPr>
-        <w:t xml:space="preserve"> points)</w:t>
-      </w:r>
-      <w:r>
-        <w:t xml:space="preserve"> </w:t>
-      </w:r>
-      <w:r>
-        <w:t>As a humane society employee, I want to be able to keep track of</w:t>
-      </w:r>
-      <w:r>
-        <w:t xml:space="preserve"> the food the animals need, so that if it is a dog I will know how much dog food that specific dog will need to consume each week.</w:t>
-      </w:r>
-    </w:p>
-    <w:p>
-      <w:r>
-        <w:rPr>
-          <w:b/>
-        </w:rPr>
-        <w:t>(10</w:t>
-      </w:r>
-      <w:r>
-        <w:rPr>
-          <w:b/>
-        </w:rPr>
-        <w:t xml:space="preserve"> points)</w:t>
-      </w:r>
-      <w:r>
-        <w:t xml:space="preserve"> </w:t>
-      </w:r>
-      <w:r>
-        <w:t xml:space="preserve">As an adopter, I want to </w:t>
-      </w:r>
-      <w:r>
-        <w:t>be able to create</w:t>
-      </w:r>
-      <w:r>
-        <w:t xml:space="preserve"> a profile that contains personal information about myself, so that the humane society knows if I am a good fit to adopt an animal.</w:t>
-      </w:r>
-    </w:p>
-    <w:p>
-      <w:r>
-        <w:rPr>
-          <w:b/>
-        </w:rPr>
-        <w:t>(10</w:t>
-      </w:r>
-      <w:r>
-        <w:rPr>
-          <w:b/>
-        </w:rPr>
-        <w:t xml:space="preserve"> points)</w:t>
-      </w:r>
-      <w:r>
-        <w:t xml:space="preserve"> </w:t>
-      </w:r>
-      <w:r>
-        <w:t xml:space="preserve">As an adopter, I want to be able to search for animals based on </w:t>
-      </w:r>
-      <w:r>
-        <w:t>some criteria</w:t>
-      </w:r>
-      <w:r>
-        <w:t xml:space="preserve">, so that I can find the pet that is a right for me. </w:t>
-      </w:r>
-    </w:p>
-    <w:p>
-      <w:r>
-        <w:rPr>
-          <w:b/>
-        </w:rPr>
-        <w:t>(10</w:t>
-      </w:r>
-      <w:r>
-        <w:rPr>
-          <w:b/>
-        </w:rPr>
-        <w:t xml:space="preserve"> points)</w:t>
-      </w:r>
-      <w:r>
-        <w:t xml:space="preserve"> </w:t>
-      </w:r>
-      <w:r>
-        <w:t xml:space="preserve">As a developer, I want to use C# best practices, SOLID design principles, </w:t>
-      </w:r>
-      <w:r>
-        <w:t xml:space="preserve">exception handling null checking, </w:t>
-      </w:r>
       <w:bookmarkStart w:id="0" w:name="_GoBack"/>
       <w:bookmarkEnd w:id="0"/>
       <w:r>
+        <w:rPr>
+          <w:b/>
+          <w:highlight w:val="yellow"/>
+        </w:rPr>
+        <w:t>(</w:t>
+      </w:r>
+      <w:r>
+        <w:rPr>
+          <w:b/>
+          <w:highlight w:val="yellow"/>
+        </w:rPr>
+        <w:t>2</w:t>
+      </w:r>
+      <w:r>
+        <w:rPr>
+          <w:b/>
+          <w:highlight w:val="yellow"/>
+        </w:rPr>
+        <w:t>5 points)</w:t>
+      </w:r>
+      <w:r>
+        <w:rPr>
+          <w:highlight w:val="yellow"/>
+        </w:rPr>
+        <w:t xml:space="preserve"> </w:t>
+      </w:r>
+      <w:r>
+        <w:rPr>
+          <w:highlight w:val="yellow"/>
+        </w:rPr>
+        <w:t>As a developer, I want to use LINQ extension methods and/or LINQ query operators wherever applicable in my application.</w:t>
+      </w:r>
+      <w:r>
+        <w:t xml:space="preserve">  </w:t>
+      </w:r>
+    </w:p>
+    <w:p>
+      <w:r>
+        <w:rPr>
+          <w:b/>
+        </w:rPr>
+        <w:t xml:space="preserve">(15 points) </w:t>
+      </w:r>
+      <w:r>
+        <w:t xml:space="preserve">As a developer, I want to use LINQ to import a CSV file that already </w:t>
+      </w:r>
+      <w:r>
+        <w:t xml:space="preserve">contains data about several animals that are being transferred from a different humane society. </w:t>
+      </w:r>
+    </w:p>
+    <w:p>
+      <w:r>
+        <w:rPr>
+          <w:b/>
+          <w:highlight w:val="yellow"/>
+        </w:rPr>
+        <w:t>(15 points)</w:t>
+      </w:r>
+      <w:r>
+        <w:rPr>
+          <w:highlight w:val="yellow"/>
+        </w:rPr>
+        <w:t xml:space="preserve"> </w:t>
+      </w:r>
+      <w:r>
+        <w:rPr>
+          <w:highlight w:val="yellow"/>
+        </w:rPr>
+        <w:t>As a developer, I want to connect my application to a database to store data about animals housed at the humane society.</w:t>
+      </w:r>
+    </w:p>
+    <w:p>
+      <w:r>
+        <w:rPr>
+          <w:b/>
+          <w:highlight w:val="yellow"/>
+        </w:rPr>
+        <w:t>(10 points)</w:t>
+      </w:r>
+      <w:r>
+        <w:rPr>
+          <w:highlight w:val="yellow"/>
+        </w:rPr>
+        <w:t xml:space="preserve"> </w:t>
+      </w:r>
+      <w:r>
+        <w:rPr>
+          <w:highlight w:val="yellow"/>
+        </w:rPr>
+        <w:t>As a humane society employee, I want to be able to add an animal to the application.</w:t>
+      </w:r>
+    </w:p>
+    <w:p>
+      <w:r>
+        <w:rPr>
+          <w:b/>
+          <w:highlight w:val="yellow"/>
+        </w:rPr>
+        <w:t>(10 points)</w:t>
+      </w:r>
+      <w:r>
+        <w:rPr>
+          <w:highlight w:val="yellow"/>
+        </w:rPr>
+        <w:t xml:space="preserve"> As a humane society employee, I want to be able to keep track of which room an animal is housed in (each animal will have its own room).</w:t>
+      </w:r>
+    </w:p>
+    <w:p>
+      <w:r>
+        <w:rPr>
+          <w:b/>
+        </w:rPr>
+        <w:t>(1</w:t>
+      </w:r>
+      <w:r>
+        <w:rPr>
+          <w:b/>
+        </w:rPr>
+        <w:t>0</w:t>
+      </w:r>
+      <w:r>
+        <w:rPr>
+          <w:b/>
+        </w:rPr>
+        <w:t xml:space="preserve"> points)</w:t>
+      </w:r>
+      <w:r>
+        <w:t xml:space="preserve"> </w:t>
+      </w:r>
+      <w:r>
+        <w:t>As a humane society employee, I want to be able to remove an animal from the application after it becomes adopted, so that the exact animal that gets adopted is the one that is removed from the system.</w:t>
+      </w:r>
+    </w:p>
+    <w:p>
+      <w:r>
+        <w:rPr>
+          <w:b/>
+        </w:rPr>
+        <w:t>(10</w:t>
+      </w:r>
+      <w:r>
+        <w:rPr>
+          <w:b/>
+        </w:rPr>
+        <w:t xml:space="preserve"> points)</w:t>
+      </w:r>
+      <w:r>
+        <w:t xml:space="preserve"> </w:t>
+      </w:r>
+      <w:r>
+        <w:t xml:space="preserve">As a humane society employee, I want to be able to collect money from an adopter after </w:t>
+      </w:r>
+      <w:r>
+        <w:t>that adopter adopts</w:t>
+      </w:r>
+      <w:r>
+        <w:t xml:space="preserve"> an animal. </w:t>
+      </w:r>
+    </w:p>
+    <w:p>
+      <w:r>
+        <w:rPr>
+          <w:b/>
+          <w:highlight w:val="yellow"/>
+        </w:rPr>
+        <w:t>(10 points)</w:t>
+      </w:r>
+      <w:r>
+        <w:rPr>
+          <w:highlight w:val="yellow"/>
+        </w:rPr>
+        <w:t xml:space="preserve"> </w:t>
+      </w:r>
+      <w:r>
+        <w:rPr>
+          <w:highlight w:val="yellow"/>
+        </w:rPr>
+        <w:t>As a humane society employee, I want to be able to keep track of which animals have had their shots as well as have the option to give an animal its shot if it has not received it yet.</w:t>
+      </w:r>
+    </w:p>
+    <w:p>
+      <w:r>
+        <w:rPr>
+          <w:b/>
+          <w:highlight w:val="yellow"/>
+        </w:rPr>
+        <w:t>(10 points)</w:t>
+      </w:r>
+      <w:r>
+        <w:rPr>
+          <w:highlight w:val="yellow"/>
+        </w:rPr>
+        <w:t xml:space="preserve"> </w:t>
+      </w:r>
+      <w:r>
+        <w:rPr>
+          <w:highlight w:val="yellow"/>
+        </w:rPr>
+        <w:t>As a humane society employee, I want to be able to categorize animals in the application, so that it is easier to keep track of different types of animals.</w:t>
+      </w:r>
+      <w:r>
+        <w:t xml:space="preserve"> </w:t>
+      </w:r>
+    </w:p>
+    <w:p>
+      <w:r>
+        <w:rPr>
+          <w:b/>
+          <w:highlight w:val="yellow"/>
+        </w:rPr>
+        <w:t>(10 points)</w:t>
+      </w:r>
+      <w:r>
+        <w:rPr>
+          <w:highlight w:val="yellow"/>
+        </w:rPr>
+        <w:t xml:space="preserve"> </w:t>
+      </w:r>
+      <w:r>
+        <w:rPr>
+          <w:highlight w:val="yellow"/>
+        </w:rPr>
+        <w:t>As a humane society employee, I want to be able to keep track of the food the animals need, so that if it is a dog I will know how much dog food that specific dog will need to consume each week.</w:t>
+      </w:r>
+    </w:p>
+    <w:p>
+      <w:r>
+        <w:rPr>
+          <w:b/>
+          <w:highlight w:val="yellow"/>
+        </w:rPr>
+        <w:t>(10 points)</w:t>
+      </w:r>
+      <w:r>
+        <w:rPr>
+          <w:highlight w:val="yellow"/>
+        </w:rPr>
+        <w:t xml:space="preserve"> </w:t>
+      </w:r>
+      <w:r>
+        <w:rPr>
+          <w:highlight w:val="yellow"/>
+        </w:rPr>
+        <w:t xml:space="preserve">As an adopter, I want to </w:t>
+      </w:r>
+      <w:r>
+        <w:rPr>
+          <w:highlight w:val="yellow"/>
+        </w:rPr>
+        <w:t>be able to create</w:t>
+      </w:r>
+      <w:r>
+        <w:rPr>
+          <w:highlight w:val="yellow"/>
+        </w:rPr>
+        <w:t xml:space="preserve"> a profile that contains personal information about myself, so that the humane society knows if I am a good fit to adopt an animal.</w:t>
+      </w:r>
+    </w:p>
+    <w:p>
+      <w:r>
+        <w:rPr>
+          <w:b/>
+        </w:rPr>
+        <w:t>(10</w:t>
+      </w:r>
+      <w:r>
+        <w:rPr>
+          <w:b/>
+        </w:rPr>
+        <w:t xml:space="preserve"> points)</w:t>
+      </w:r>
+      <w:r>
+        <w:t xml:space="preserve"> </w:t>
+      </w:r>
+      <w:r>
+        <w:t xml:space="preserve">As an adopter, I want to be able to search for animals based on </w:t>
+      </w:r>
+      <w:r>
+        <w:t>some criteria</w:t>
+      </w:r>
+      <w:r>
+        <w:t xml:space="preserve">, so that I can find the pet that is a right for me. </w:t>
+      </w:r>
+    </w:p>
+    <w:p>
+      <w:r>
+        <w:rPr>
+          <w:b/>
+          <w:highlight w:val="yellow"/>
+        </w:rPr>
+        <w:t>(10 points)</w:t>
+      </w:r>
+      <w:r>
+        <w:rPr>
+          <w:highlight w:val="yellow"/>
+        </w:rPr>
+        <w:t xml:space="preserve"> </w:t>
+      </w:r>
+      <w:r>
+        <w:rPr>
+          <w:highlight w:val="yellow"/>
+        </w:rPr>
+        <w:t xml:space="preserve">As a developer, I want to use C# best practices, SOLID design principles, </w:t>
+      </w:r>
+      <w:r>
+        <w:rPr>
+          <w:highlight w:val="yellow"/>
+        </w:rPr>
+        <w:t xml:space="preserve">exception handling null checking, </w:t>
+      </w:r>
+      <w:r>
+        <w:rPr>
+          <w:highlight w:val="yellow"/>
+        </w:rPr>
         <w:t>and good naming conventions when building my application.</w:t>
       </w:r>
     </w:p>

</xml_diff>

<commit_message>
cleaned up some redundancies
</commit_message>
<xml_diff>
--- a/HumaneSocietyProject.docx
+++ b/HumaneSocietyProject.docx
@@ -45,6 +45,248 @@
       </w:r>
     </w:p>
     <w:p>
+      <w:r>
+        <w:rPr>
+          <w:b/>
+          <w:highlight w:val="yellow"/>
+        </w:rPr>
+        <w:t>(</w:t>
+      </w:r>
+      <w:r>
+        <w:rPr>
+          <w:b/>
+          <w:highlight w:val="yellow"/>
+        </w:rPr>
+        <w:t>2</w:t>
+      </w:r>
+      <w:r>
+        <w:rPr>
+          <w:b/>
+          <w:highlight w:val="yellow"/>
+        </w:rPr>
+        <w:t>5 points)</w:t>
+      </w:r>
+      <w:r>
+        <w:rPr>
+          <w:highlight w:val="yellow"/>
+        </w:rPr>
+        <w:t xml:space="preserve"> </w:t>
+      </w:r>
+      <w:r>
+        <w:rPr>
+          <w:highlight w:val="yellow"/>
+        </w:rPr>
+        <w:t>As a developer, I want to use LINQ extension methods and/or LINQ query operators wherever applicable in my application.</w:t>
+      </w:r>
+      <w:r>
+        <w:t xml:space="preserve">  </w:t>
+      </w:r>
+    </w:p>
+    <w:p>
+      <w:r>
+        <w:rPr>
+          <w:b/>
+          <w:highlight w:val="yellow"/>
+        </w:rPr>
+        <w:t xml:space="preserve">(15 points) </w:t>
+      </w:r>
+      <w:r>
+        <w:rPr>
+          <w:highlight w:val="yellow"/>
+        </w:rPr>
+        <w:t xml:space="preserve">As a developer, I want to use LINQ to import a CSV file that already </w:t>
+      </w:r>
+      <w:r>
+        <w:rPr>
+          <w:highlight w:val="yellow"/>
+        </w:rPr>
+        <w:t>contains data about several animals that are being transferred from a different humane society.</w:t>
+      </w:r>
+      <w:r>
+        <w:t xml:space="preserve"> </w:t>
+      </w:r>
+    </w:p>
+    <w:p>
+      <w:r>
+        <w:rPr>
+          <w:b/>
+          <w:highlight w:val="yellow"/>
+        </w:rPr>
+        <w:t>(15 points)</w:t>
+      </w:r>
+      <w:r>
+        <w:rPr>
+          <w:highlight w:val="yellow"/>
+        </w:rPr>
+        <w:t xml:space="preserve"> </w:t>
+      </w:r>
+      <w:r>
+        <w:rPr>
+          <w:highlight w:val="yellow"/>
+        </w:rPr>
+        <w:t>As a developer, I want to connect my application to a database to store data about animals housed at the humane society.</w:t>
+      </w:r>
+    </w:p>
+    <w:p>
+      <w:r>
+        <w:rPr>
+          <w:b/>
+          <w:highlight w:val="yellow"/>
+        </w:rPr>
+        <w:t>(10 points)</w:t>
+      </w:r>
+      <w:r>
+        <w:rPr>
+          <w:highlight w:val="yellow"/>
+        </w:rPr>
+        <w:t xml:space="preserve"> </w:t>
+      </w:r>
+      <w:r>
+        <w:rPr>
+          <w:highlight w:val="yellow"/>
+        </w:rPr>
+        <w:t>As a humane society employee, I want to be able to add an animal to the application.</w:t>
+      </w:r>
+    </w:p>
+    <w:p>
+      <w:r>
+        <w:rPr>
+          <w:b/>
+          <w:highlight w:val="yellow"/>
+        </w:rPr>
+        <w:t>(10 points)</w:t>
+      </w:r>
+      <w:r>
+        <w:rPr>
+          <w:highlight w:val="yellow"/>
+        </w:rPr>
+        <w:t xml:space="preserve"> As a humane society employee, I want to be able to keep track of which room an animal is housed in (each animal will have its own room).</w:t>
+      </w:r>
+    </w:p>
+    <w:p>
+      <w:r>
+        <w:rPr>
+          <w:b/>
+          <w:highlight w:val="yellow"/>
+        </w:rPr>
+        <w:t>(10 points)</w:t>
+      </w:r>
+      <w:r>
+        <w:rPr>
+          <w:highlight w:val="yellow"/>
+        </w:rPr>
+        <w:t xml:space="preserve"> </w:t>
+      </w:r>
+      <w:r>
+        <w:rPr>
+          <w:highlight w:val="yellow"/>
+        </w:rPr>
+        <w:t>As a humane society employee, I want to be able to remove an animal from the application after it becomes adopted, so that the exact animal that gets adopted is the one that is removed from the system.</w:t>
+      </w:r>
+    </w:p>
+    <w:p>
+      <w:r>
+        <w:rPr>
+          <w:b/>
+          <w:highlight w:val="yellow"/>
+        </w:rPr>
+        <w:t>(10 points)</w:t>
+      </w:r>
+      <w:r>
+        <w:rPr>
+          <w:highlight w:val="yellow"/>
+        </w:rPr>
+        <w:t xml:space="preserve"> </w:t>
+      </w:r>
+      <w:r>
+        <w:rPr>
+          <w:highlight w:val="yellow"/>
+        </w:rPr>
+        <w:t xml:space="preserve">As a humane society employee, I want to be able to collect money from an adopter after </w:t>
+      </w:r>
+      <w:r>
+        <w:rPr>
+          <w:highlight w:val="yellow"/>
+        </w:rPr>
+        <w:t>that adopter adopts</w:t>
+      </w:r>
+      <w:r>
+        <w:rPr>
+          <w:highlight w:val="yellow"/>
+        </w:rPr>
+        <w:t xml:space="preserve"> an animal.</w:t>
+      </w:r>
+      <w:r>
+        <w:t xml:space="preserve"> </w:t>
+      </w:r>
+    </w:p>
+    <w:p>
+      <w:r>
+        <w:rPr>
+          <w:b/>
+          <w:highlight w:val="yellow"/>
+        </w:rPr>
+        <w:t>(10 points)</w:t>
+      </w:r>
+      <w:r>
+        <w:rPr>
+          <w:highlight w:val="yellow"/>
+        </w:rPr>
+        <w:t xml:space="preserve"> </w:t>
+      </w:r>
+      <w:r>
+        <w:rPr>
+          <w:highlight w:val="yellow"/>
+        </w:rPr>
+        <w:t>As a humane society employee, I want to be able to keep track of which animals have had their shots as well as have the option to give an animal its shot if it has not received it yet.</w:t>
+      </w:r>
+    </w:p>
+    <w:p>
+      <w:r>
+        <w:rPr>
+          <w:b/>
+          <w:highlight w:val="yellow"/>
+        </w:rPr>
+        <w:t>(10 points)</w:t>
+      </w:r>
+      <w:r>
+        <w:rPr>
+          <w:highlight w:val="yellow"/>
+        </w:rPr>
+        <w:t xml:space="preserve"> </w:t>
+      </w:r>
+      <w:r>
+        <w:rPr>
+          <w:highlight w:val="yellow"/>
+        </w:rPr>
+        <w:t>As a humane society employee, I want to be able to categorize animals in the application, so that it is easier to keep track of different types of animals.</w:t>
+      </w:r>
+      <w:r>
+        <w:t xml:space="preserve"> </w:t>
+      </w:r>
+    </w:p>
+    <w:p>
+      <w:r>
+        <w:rPr>
+          <w:b/>
+          <w:highlight w:val="yellow"/>
+        </w:rPr>
+        <w:t>(10 points)</w:t>
+      </w:r>
+      <w:r>
+        <w:rPr>
+          <w:highlight w:val="yellow"/>
+        </w:rPr>
+        <w:t xml:space="preserve"> </w:t>
+      </w:r>
+      <w:r>
+        <w:rPr>
+          <w:highlight w:val="yellow"/>
+        </w:rPr>
+        <w:t>As a humane society employee, I want to be able to keep track of the food the animals need, so that if it is a dog I will know how much dog food that specific dog will need to consume each week.</w:t>
+      </w:r>
+    </w:p>
+    <w:p>
       <w:bookmarkStart w:id="0" w:name="_GoBack"/>
       <w:bookmarkEnd w:id="0"/>
       <w:r>
@@ -52,79 +294,6 @@
           <w:b/>
           <w:highlight w:val="yellow"/>
         </w:rPr>
-        <w:t>(</w:t>
-      </w:r>
-      <w:r>
-        <w:rPr>
-          <w:b/>
-          <w:highlight w:val="yellow"/>
-        </w:rPr>
-        <w:t>2</w:t>
-      </w:r>
-      <w:r>
-        <w:rPr>
-          <w:b/>
-          <w:highlight w:val="yellow"/>
-        </w:rPr>
-        <w:t>5 points)</w:t>
-      </w:r>
-      <w:r>
-        <w:rPr>
-          <w:highlight w:val="yellow"/>
-        </w:rPr>
-        <w:t xml:space="preserve"> </w:t>
-      </w:r>
-      <w:r>
-        <w:rPr>
-          <w:highlight w:val="yellow"/>
-        </w:rPr>
-        <w:t>As a developer, I want to use LINQ extension methods and/or LINQ query operators wherever applicable in my application.</w:t>
-      </w:r>
-      <w:r>
-        <w:t xml:space="preserve">  </w:t>
-      </w:r>
-    </w:p>
-    <w:p>
-      <w:r>
-        <w:rPr>
-          <w:b/>
-        </w:rPr>
-        <w:t xml:space="preserve">(15 points) </w:t>
-      </w:r>
-      <w:r>
-        <w:t xml:space="preserve">As a developer, I want to use LINQ to import a CSV file that already </w:t>
-      </w:r>
-      <w:r>
-        <w:t xml:space="preserve">contains data about several animals that are being transferred from a different humane society. </w:t>
-      </w:r>
-    </w:p>
-    <w:p>
-      <w:r>
-        <w:rPr>
-          <w:b/>
-          <w:highlight w:val="yellow"/>
-        </w:rPr>
-        <w:t>(15 points)</w:t>
-      </w:r>
-      <w:r>
-        <w:rPr>
-          <w:highlight w:val="yellow"/>
-        </w:rPr>
-        <w:t xml:space="preserve"> </w:t>
-      </w:r>
-      <w:r>
-        <w:rPr>
-          <w:highlight w:val="yellow"/>
-        </w:rPr>
-        <w:t>As a developer, I want to connect my application to a database to store data about animals housed at the humane society.</w:t>
-      </w:r>
-    </w:p>
-    <w:p>
-      <w:r>
-        <w:rPr>
-          <w:b/>
-          <w:highlight w:val="yellow"/>
-        </w:rPr>
         <w:t>(10 points)</w:t>
       </w:r>
       <w:r>
@@ -137,7 +306,19 @@
         <w:rPr>
           <w:highlight w:val="yellow"/>
         </w:rPr>
-        <w:t>As a humane society employee, I want to be able to add an animal to the application.</w:t>
+        <w:t xml:space="preserve">As an adopter, I want to </w:t>
+      </w:r>
+      <w:r>
+        <w:rPr>
+          <w:highlight w:val="yellow"/>
+        </w:rPr>
+        <w:t>be able to create</w:t>
+      </w:r>
+      <w:r>
+        <w:rPr>
+          <w:highlight w:val="yellow"/>
+        </w:rPr>
+        <w:t xml:space="preserve"> a profile that contains personal information about myself, so that the humane society knows if I am a good fit to adopt an animal.</w:t>
       </w:r>
     </w:p>
     <w:p>
@@ -152,184 +333,28 @@
         <w:rPr>
           <w:highlight w:val="yellow"/>
         </w:rPr>
-        <w:t xml:space="preserve"> As a humane society employee, I want to be able to keep track of which room an animal is housed in (each animal will have its own room).</w:t>
-      </w:r>
-    </w:p>
-    <w:p>
-      <w:r>
-        <w:rPr>
-          <w:b/>
-        </w:rPr>
-        <w:t>(1</w:t>
-      </w:r>
-      <w:r>
-        <w:rPr>
-          <w:b/>
-        </w:rPr>
-        <w:t>0</w:t>
-      </w:r>
-      <w:r>
-        <w:rPr>
-          <w:b/>
-        </w:rPr>
-        <w:t xml:space="preserve"> points)</w:t>
-      </w:r>
-      <w:r>
-        <w:t xml:space="preserve"> </w:t>
-      </w:r>
-      <w:r>
-        <w:t>As a humane society employee, I want to be able to remove an animal from the application after it becomes adopted, so that the exact animal that gets adopted is the one that is removed from the system.</w:t>
-      </w:r>
-    </w:p>
-    <w:p>
-      <w:r>
-        <w:rPr>
-          <w:b/>
-        </w:rPr>
-        <w:t>(10</w:t>
-      </w:r>
-      <w:r>
-        <w:rPr>
-          <w:b/>
-        </w:rPr>
-        <w:t xml:space="preserve"> points)</w:t>
-      </w:r>
-      <w:r>
-        <w:t xml:space="preserve"> </w:t>
-      </w:r>
-      <w:r>
-        <w:t xml:space="preserve">As a humane society employee, I want to be able to collect money from an adopter after </w:t>
-      </w:r>
-      <w:r>
-        <w:t>that adopter adopts</w:t>
-      </w:r>
-      <w:r>
-        <w:t xml:space="preserve"> an animal. </w:t>
-      </w:r>
-    </w:p>
-    <w:p>
-      <w:r>
-        <w:rPr>
-          <w:b/>
-          <w:highlight w:val="yellow"/>
-        </w:rPr>
-        <w:t>(10 points)</w:t>
-      </w:r>
-      <w:r>
-        <w:rPr>
-          <w:highlight w:val="yellow"/>
-        </w:rPr>
-        <w:t xml:space="preserve"> </w:t>
-      </w:r>
-      <w:r>
-        <w:rPr>
-          <w:highlight w:val="yellow"/>
-        </w:rPr>
-        <w:t>As a humane society employee, I want to be able to keep track of which animals have had their shots as well as have the option to give an animal its shot if it has not received it yet.</w:t>
-      </w:r>
-    </w:p>
-    <w:p>
-      <w:r>
-        <w:rPr>
-          <w:b/>
-          <w:highlight w:val="yellow"/>
-        </w:rPr>
-        <w:t>(10 points)</w:t>
-      </w:r>
-      <w:r>
-        <w:rPr>
-          <w:highlight w:val="yellow"/>
-        </w:rPr>
-        <w:t xml:space="preserve"> </w:t>
-      </w:r>
-      <w:r>
-        <w:rPr>
-          <w:highlight w:val="yellow"/>
-        </w:rPr>
-        <w:t>As a humane society employee, I want to be able to categorize animals in the application, so that it is easier to keep track of different types of animals.</w:t>
-      </w:r>
-      <w:r>
-        <w:t xml:space="preserve"> </w:t>
-      </w:r>
-    </w:p>
-    <w:p>
-      <w:r>
-        <w:rPr>
-          <w:b/>
-          <w:highlight w:val="yellow"/>
-        </w:rPr>
-        <w:t>(10 points)</w:t>
-      </w:r>
-      <w:r>
-        <w:rPr>
-          <w:highlight w:val="yellow"/>
-        </w:rPr>
-        <w:t xml:space="preserve"> </w:t>
-      </w:r>
-      <w:r>
-        <w:rPr>
-          <w:highlight w:val="yellow"/>
-        </w:rPr>
-        <w:t>As a humane society employee, I want to be able to keep track of the food the animals need, so that if it is a dog I will know how much dog food that specific dog will need to consume each week.</w:t>
-      </w:r>
-    </w:p>
-    <w:p>
-      <w:r>
-        <w:rPr>
-          <w:b/>
-          <w:highlight w:val="yellow"/>
-        </w:rPr>
-        <w:t>(10 points)</w:t>
-      </w:r>
-      <w:r>
-        <w:rPr>
-          <w:highlight w:val="yellow"/>
-        </w:rPr>
-        <w:t xml:space="preserve"> </w:t>
-      </w:r>
-      <w:r>
-        <w:rPr>
-          <w:highlight w:val="yellow"/>
-        </w:rPr>
-        <w:t xml:space="preserve">As an adopter, I want to </w:t>
-      </w:r>
-      <w:r>
-        <w:rPr>
-          <w:highlight w:val="yellow"/>
-        </w:rPr>
-        <w:t>be able to create</w:t>
-      </w:r>
-      <w:r>
-        <w:rPr>
-          <w:highlight w:val="yellow"/>
-        </w:rPr>
-        <w:t xml:space="preserve"> a profile that contains personal information about myself, so that the humane society knows if I am a good fit to adopt an animal.</w:t>
-      </w:r>
-    </w:p>
-    <w:p>
-      <w:r>
-        <w:rPr>
-          <w:b/>
-        </w:rPr>
-        <w:t>(10</w:t>
-      </w:r>
-      <w:r>
-        <w:rPr>
-          <w:b/>
-        </w:rPr>
-        <w:t xml:space="preserve"> points)</w:t>
-      </w:r>
-      <w:r>
-        <w:t xml:space="preserve"> </w:t>
-      </w:r>
-      <w:r>
+        <w:t xml:space="preserve"> </w:t>
+      </w:r>
+      <w:r>
+        <w:rPr>
+          <w:highlight w:val="yellow"/>
+        </w:rPr>
         <w:t xml:space="preserve">As an adopter, I want to be able to search for animals based on </w:t>
       </w:r>
       <w:r>
+        <w:rPr>
+          <w:highlight w:val="yellow"/>
+        </w:rPr>
         <w:t>some criteria</w:t>
       </w:r>
       <w:r>
-        <w:t xml:space="preserve">, so that I can find the pet that is a right for me. </w:t>
+        <w:rPr>
+          <w:highlight w:val="yellow"/>
+        </w:rPr>
+        <w:t>, so that I can find the pet that is a right for me.</w:t>
+      </w:r>
+      <w:r>
+        <w:t xml:space="preserve"> </w:t>
       </w:r>
     </w:p>
     <w:p>

</xml_diff>